<commit_message>
Second commit on 24-10-2022
</commit_message>
<xml_diff>
--- a/FSD_Phase2_Proj/Document.docx
+++ b/FSD_Phase2_Proj/Document.docx
@@ -6,14 +6,17 @@
       <w:pPr>
         <w:pStyle w:val="Title"/>
         <w:ind w:left="720" w:firstLine="720"/>
+        <w:jc w:val="both"/>
         <w:rPr>
           <w:rFonts w:cstheme="majorHAnsi"/>
+          <w:u w:val="single"/>
         </w:rPr>
       </w:pPr>
       <w:proofErr w:type="gramStart"/>
       <w:r>
         <w:rPr>
           <w:rFonts w:cstheme="majorHAnsi"/>
+          <w:u w:val="single"/>
         </w:rPr>
         <w:t>Learner’s  Academy</w:t>
       </w:r>
@@ -21,26 +24,30 @@
       <w:r>
         <w:rPr>
           <w:rFonts w:cstheme="majorHAnsi"/>
+          <w:u w:val="single"/>
         </w:rPr>
         <w:t xml:space="preserve"> Project</w:t>
       </w:r>
     </w:p>
     <w:p>
       <w:pPr>
-        <w:rPr>
-          <w:rFonts w:asciiTheme="majorHAnsi" w:hAnsiTheme="majorHAnsi" w:cstheme="majorHAnsi"/>
-        </w:rPr>
-      </w:pPr>
-    </w:p>
-    <w:p>
-      <w:pPr>
-        <w:rPr>
-          <w:rFonts w:asciiTheme="majorHAnsi" w:hAnsiTheme="majorHAnsi" w:cstheme="majorHAnsi"/>
-        </w:rPr>
-      </w:pPr>
-    </w:p>
-    <w:p>
-      <w:pPr>
+        <w:jc w:val="both"/>
+        <w:rPr>
+          <w:rFonts w:asciiTheme="majorHAnsi" w:hAnsiTheme="majorHAnsi" w:cstheme="majorHAnsi"/>
+        </w:rPr>
+      </w:pPr>
+    </w:p>
+    <w:p>
+      <w:pPr>
+        <w:jc w:val="both"/>
+        <w:rPr>
+          <w:rFonts w:asciiTheme="majorHAnsi" w:hAnsiTheme="majorHAnsi" w:cstheme="majorHAnsi"/>
+        </w:rPr>
+      </w:pPr>
+    </w:p>
+    <w:p>
+      <w:pPr>
+        <w:jc w:val="both"/>
         <w:rPr>
           <w:rFonts w:asciiTheme="majorHAnsi" w:hAnsiTheme="majorHAnsi" w:cstheme="majorHAnsi"/>
         </w:rPr>
@@ -225,6 +232,7 @@
     </w:p>
     <w:p>
       <w:pPr>
+        <w:jc w:val="both"/>
         <w:rPr>
           <w:rFonts w:asciiTheme="majorHAnsi" w:hAnsiTheme="majorHAnsi" w:cstheme="majorHAnsi"/>
         </w:rPr>
@@ -233,6 +241,7 @@
     <w:p>
       <w:pPr>
         <w:pStyle w:val="Heading1"/>
+        <w:jc w:val="both"/>
         <w:rPr>
           <w:rFonts w:cstheme="majorHAnsi"/>
         </w:rPr>
@@ -246,6 +255,7 @@
     </w:p>
     <w:p>
       <w:pPr>
+        <w:jc w:val="both"/>
         <w:rPr>
           <w:rFonts w:asciiTheme="majorHAnsi" w:hAnsiTheme="majorHAnsi" w:cstheme="majorHAnsi"/>
         </w:rPr>
@@ -282,6 +292,7 @@
     <w:p>
       <w:pPr>
         <w:pStyle w:val="Heading1"/>
+        <w:jc w:val="both"/>
         <w:rPr>
           <w:rFonts w:cstheme="majorHAnsi"/>
           <w:shd w:val="clear" w:color="auto" w:fill="FFFFFF"/>
@@ -297,6 +308,7 @@
     </w:p>
     <w:p>
       <w:pPr>
+        <w:jc w:val="both"/>
         <w:rPr>
           <w:rFonts w:asciiTheme="majorHAnsi" w:hAnsiTheme="majorHAnsi" w:cstheme="majorHAnsi"/>
         </w:rPr>
@@ -305,6 +317,7 @@
     <w:p>
       <w:pPr>
         <w:pStyle w:val="Subtitle"/>
+        <w:jc w:val="both"/>
         <w:rPr>
           <w:rFonts w:asciiTheme="majorHAnsi" w:hAnsiTheme="majorHAnsi" w:cstheme="majorHAnsi"/>
         </w:rPr>
@@ -316,36 +329,367 @@
         <w:t>Himanshu Yadav</w:t>
       </w:r>
     </w:p>
-    <w:p>
-      <w:pPr>
-        <w:rPr>
-          <w:rFonts w:asciiTheme="majorHAnsi" w:hAnsiTheme="majorHAnsi" w:cstheme="majorHAnsi"/>
-          <w:color w:val="24292F"/>
+    <w:p/>
+    <w:p>
+      <w:pPr>
+        <w:pStyle w:val="Heading1"/>
+      </w:pPr>
+      <w:r>
+        <w:t>Product Backlog</w:t>
+      </w:r>
+    </w:p>
+    <w:p>
+      <w:pPr>
+        <w:numPr>
+          <w:ilvl w:val="0"/>
+          <w:numId w:val="7"/>
+        </w:numPr>
+        <w:shd w:val="clear" w:color="auto" w:fill="FFFFFF"/>
+        <w:spacing w:before="100" w:beforeAutospacing="1" w:after="100" w:afterAutospacing="1" w:line="240" w:lineRule="auto"/>
+        <w:rPr>
+          <w:rFonts w:ascii="Segoe UI" w:eastAsia="Times New Roman" w:hAnsi="Segoe UI" w:cs="Segoe UI"/>
+          <w:color w:val="24292F"/>
+          <w:sz w:val="24"/>
+          <w:szCs w:val="24"/>
+        </w:rPr>
+      </w:pPr>
+      <w:r>
+        <w:rPr>
+          <w:rFonts w:ascii="Segoe UI" w:eastAsia="Times New Roman" w:hAnsi="Segoe UI" w:cs="Segoe UI"/>
+          <w:color w:val="24292F"/>
+          <w:sz w:val="24"/>
+          <w:szCs w:val="24"/>
+        </w:rPr>
+        <w:t>Create database and tables.</w:t>
+      </w:r>
+    </w:p>
+    <w:p>
+      <w:pPr>
+        <w:numPr>
+          <w:ilvl w:val="0"/>
+          <w:numId w:val="7"/>
+        </w:numPr>
+        <w:shd w:val="clear" w:color="auto" w:fill="FFFFFF"/>
+        <w:spacing w:before="60" w:after="100" w:afterAutospacing="1" w:line="240" w:lineRule="auto"/>
+        <w:rPr>
+          <w:rFonts w:ascii="Segoe UI" w:eastAsia="Times New Roman" w:hAnsi="Segoe UI" w:cs="Segoe UI"/>
+          <w:color w:val="24292F"/>
+          <w:sz w:val="24"/>
+          <w:szCs w:val="24"/>
+        </w:rPr>
+      </w:pPr>
+      <w:r>
+        <w:rPr>
+          <w:rFonts w:ascii="Segoe UI" w:eastAsia="Times New Roman" w:hAnsi="Segoe UI" w:cs="Segoe UI"/>
+          <w:color w:val="24292F"/>
+          <w:sz w:val="24"/>
+          <w:szCs w:val="24"/>
+        </w:rPr>
+        <w:t>Connect the database to the project.</w:t>
+      </w:r>
+    </w:p>
+    <w:p>
+      <w:pPr>
+        <w:numPr>
+          <w:ilvl w:val="0"/>
+          <w:numId w:val="7"/>
+        </w:numPr>
+        <w:shd w:val="clear" w:color="auto" w:fill="FFFFFF"/>
+        <w:spacing w:before="60" w:after="100" w:afterAutospacing="1" w:line="240" w:lineRule="auto"/>
+        <w:rPr>
+          <w:rFonts w:ascii="Segoe UI" w:eastAsia="Times New Roman" w:hAnsi="Segoe UI" w:cs="Segoe UI"/>
+          <w:color w:val="24292F"/>
+          <w:sz w:val="24"/>
+          <w:szCs w:val="24"/>
+        </w:rPr>
+      </w:pPr>
+      <w:r>
+        <w:rPr>
+          <w:rFonts w:ascii="Segoe UI" w:eastAsia="Times New Roman" w:hAnsi="Segoe UI" w:cs="Segoe UI"/>
+          <w:color w:val="24292F"/>
+          <w:sz w:val="24"/>
+          <w:szCs w:val="24"/>
+        </w:rPr>
+        <w:t>Create models classes</w:t>
+      </w:r>
+      <w:r>
+        <w:rPr>
+          <w:rFonts w:ascii="Segoe UI" w:eastAsia="Times New Roman" w:hAnsi="Segoe UI" w:cs="Segoe UI"/>
+          <w:color w:val="24292F"/>
+          <w:sz w:val="24"/>
+          <w:szCs w:val="24"/>
+        </w:rPr>
+        <w:t xml:space="preserve"> and </w:t>
+      </w:r>
+      <w:r>
+        <w:rPr>
+          <w:rFonts w:ascii="Segoe UI" w:eastAsia="Times New Roman" w:hAnsi="Segoe UI" w:cs="Segoe UI"/>
+          <w:color w:val="24292F"/>
+          <w:sz w:val="24"/>
+          <w:szCs w:val="24"/>
+        </w:rPr>
+        <w:t>database utility class to retrieve data.</w:t>
+      </w:r>
+    </w:p>
+    <w:p>
+      <w:pPr>
+        <w:numPr>
+          <w:ilvl w:val="0"/>
+          <w:numId w:val="7"/>
+        </w:numPr>
+        <w:shd w:val="clear" w:color="auto" w:fill="FFFFFF"/>
+        <w:spacing w:before="60" w:after="100" w:afterAutospacing="1" w:line="240" w:lineRule="auto"/>
+        <w:rPr>
+          <w:rFonts w:ascii="Segoe UI" w:eastAsia="Times New Roman" w:hAnsi="Segoe UI" w:cs="Segoe UI"/>
+          <w:color w:val="24292F"/>
+          <w:sz w:val="24"/>
+          <w:szCs w:val="24"/>
+        </w:rPr>
+      </w:pPr>
+      <w:r>
+        <w:rPr>
+          <w:rFonts w:ascii="Segoe UI" w:eastAsia="Times New Roman" w:hAnsi="Segoe UI" w:cs="Segoe UI"/>
+          <w:color w:val="24292F"/>
+          <w:sz w:val="24"/>
+          <w:szCs w:val="24"/>
+        </w:rPr>
+        <w:t>Create JSP files for all pages of the project.</w:t>
+      </w:r>
+    </w:p>
+    <w:p>
+      <w:pPr>
+        <w:numPr>
+          <w:ilvl w:val="0"/>
+          <w:numId w:val="7"/>
+        </w:numPr>
+        <w:shd w:val="clear" w:color="auto" w:fill="FFFFFF"/>
+        <w:spacing w:before="60" w:after="100" w:afterAutospacing="1" w:line="240" w:lineRule="auto"/>
+        <w:rPr>
+          <w:rFonts w:ascii="Segoe UI" w:eastAsia="Times New Roman" w:hAnsi="Segoe UI" w:cs="Segoe UI"/>
+          <w:color w:val="24292F"/>
+          <w:sz w:val="24"/>
+          <w:szCs w:val="24"/>
+        </w:rPr>
+      </w:pPr>
+      <w:r>
+        <w:rPr>
+          <w:rFonts w:ascii="Segoe UI" w:eastAsia="Times New Roman" w:hAnsi="Segoe UI" w:cs="Segoe UI"/>
+          <w:color w:val="24292F"/>
+          <w:sz w:val="24"/>
+          <w:szCs w:val="24"/>
+        </w:rPr>
+        <w:t>Create a servlet to get requests and send responses to the JSP files.</w:t>
+      </w:r>
+    </w:p>
+    <w:p>
+      <w:pPr>
+        <w:numPr>
+          <w:ilvl w:val="0"/>
+          <w:numId w:val="7"/>
+        </w:numPr>
+        <w:shd w:val="clear" w:color="auto" w:fill="FFFFFF"/>
+        <w:spacing w:before="60" w:after="100" w:afterAutospacing="1" w:line="240" w:lineRule="auto"/>
+        <w:rPr>
+          <w:rFonts w:ascii="Segoe UI" w:eastAsia="Times New Roman" w:hAnsi="Segoe UI" w:cs="Segoe UI"/>
+          <w:color w:val="24292F"/>
+          <w:sz w:val="24"/>
+          <w:szCs w:val="24"/>
+        </w:rPr>
+      </w:pPr>
+      <w:r>
+        <w:rPr>
+          <w:rFonts w:ascii="Segoe UI" w:eastAsia="Times New Roman" w:hAnsi="Segoe UI" w:cs="Segoe UI"/>
+          <w:color w:val="24292F"/>
+          <w:sz w:val="24"/>
+          <w:szCs w:val="24"/>
+        </w:rPr>
+        <w:t>Create a CSS file to format the contents.</w:t>
+      </w:r>
+    </w:p>
+    <w:p>
+      <w:pPr>
+        <w:numPr>
+          <w:ilvl w:val="0"/>
+          <w:numId w:val="7"/>
+        </w:numPr>
+        <w:shd w:val="clear" w:color="auto" w:fill="FFFFFF"/>
+        <w:spacing w:before="60" w:after="100" w:afterAutospacing="1" w:line="240" w:lineRule="auto"/>
+        <w:rPr>
+          <w:rFonts w:ascii="Segoe UI" w:eastAsia="Times New Roman" w:hAnsi="Segoe UI" w:cs="Segoe UI"/>
+          <w:color w:val="24292F"/>
+          <w:sz w:val="24"/>
+          <w:szCs w:val="24"/>
+        </w:rPr>
+      </w:pPr>
+      <w:r>
+        <w:rPr>
+          <w:rFonts w:ascii="Segoe UI" w:eastAsia="Times New Roman" w:hAnsi="Segoe UI" w:cs="Segoe UI"/>
+          <w:color w:val="24292F"/>
+          <w:sz w:val="24"/>
+          <w:szCs w:val="24"/>
+        </w:rPr>
+        <w:t xml:space="preserve">Debug and </w:t>
+      </w:r>
+      <w:proofErr w:type="gramStart"/>
+      <w:r>
+        <w:rPr>
+          <w:rFonts w:ascii="Segoe UI" w:eastAsia="Times New Roman" w:hAnsi="Segoe UI" w:cs="Segoe UI"/>
+          <w:color w:val="24292F"/>
+          <w:sz w:val="24"/>
+          <w:szCs w:val="24"/>
+        </w:rPr>
+        <w:t>Test</w:t>
+      </w:r>
+      <w:proofErr w:type="gramEnd"/>
+      <w:r>
+        <w:rPr>
+          <w:rFonts w:ascii="Segoe UI" w:eastAsia="Times New Roman" w:hAnsi="Segoe UI" w:cs="Segoe UI"/>
+          <w:color w:val="24292F"/>
+          <w:sz w:val="24"/>
+          <w:szCs w:val="24"/>
+        </w:rPr>
+        <w:t xml:space="preserve"> the project.</w:t>
+      </w:r>
+    </w:p>
+    <w:p>
+      <w:pPr>
+        <w:pStyle w:val="Heading1"/>
+        <w:jc w:val="both"/>
+        <w:rPr>
           <w:shd w:val="clear" w:color="auto" w:fill="FFFFFF"/>
         </w:rPr>
       </w:pPr>
       <w:r>
         <w:rPr>
-          <w:rFonts w:asciiTheme="majorHAnsi" w:hAnsiTheme="majorHAnsi" w:cstheme="majorHAnsi"/>
-          <w:color w:val="24292F"/>
           <w:shd w:val="clear" w:color="auto" w:fill="FFFFFF"/>
         </w:rPr>
-        <w:br w:type="page"/>
-      </w:r>
-    </w:p>
-    <w:p>
-      <w:pPr>
-        <w:jc w:val="both"/>
-        <w:rPr>
-          <w:rFonts w:asciiTheme="majorHAnsi" w:hAnsiTheme="majorHAnsi" w:cstheme="majorHAnsi"/>
-          <w:color w:val="24292F"/>
-          <w:shd w:val="clear" w:color="auto" w:fill="FFFFFF"/>
-        </w:rPr>
+        <w:lastRenderedPageBreak/>
+        <w:t>Sprint Planning and Tasks</w:t>
+      </w:r>
+    </w:p>
+    <w:p>
+      <w:pPr>
+        <w:jc w:val="both"/>
+      </w:pPr>
+    </w:p>
+    <w:p>
+      <w:pPr>
+        <w:pStyle w:val="ListParagraph"/>
+        <w:numPr>
+          <w:ilvl w:val="0"/>
+          <w:numId w:val="5"/>
+        </w:numPr>
+        <w:autoSpaceDE w:val="0"/>
+        <w:autoSpaceDN w:val="0"/>
+        <w:adjustRightInd w:val="0"/>
+        <w:spacing w:after="0" w:line="240" w:lineRule="auto"/>
+        <w:jc w:val="both"/>
+        <w:rPr>
+          <w:rFonts w:asciiTheme="majorHAnsi" w:hAnsiTheme="majorHAnsi" w:cstheme="majorHAnsi"/>
+          <w:color w:val="000000"/>
+          <w:sz w:val="24"/>
+          <w:szCs w:val="24"/>
+        </w:rPr>
+      </w:pPr>
+      <w:r>
+        <w:rPr>
+          <w:rFonts w:asciiTheme="majorHAnsi" w:hAnsiTheme="majorHAnsi" w:cstheme="majorHAnsi"/>
+          <w:color w:val="000000"/>
+          <w:sz w:val="24"/>
+          <w:szCs w:val="24"/>
+        </w:rPr>
+        <w:t xml:space="preserve">Creating the flow of the application </w:t>
+      </w:r>
+    </w:p>
+    <w:p>
+      <w:pPr>
+        <w:pStyle w:val="NormalWeb"/>
+        <w:numPr>
+          <w:ilvl w:val="0"/>
+          <w:numId w:val="5"/>
+        </w:numPr>
+        <w:shd w:val="clear" w:color="auto" w:fill="FFFFFF"/>
+        <w:spacing w:before="0" w:beforeAutospacing="0" w:after="150" w:afterAutospacing="0"/>
+        <w:jc w:val="both"/>
+        <w:rPr>
+          <w:rFonts w:asciiTheme="majorHAnsi" w:hAnsiTheme="majorHAnsi" w:cstheme="majorHAnsi"/>
+          <w:color w:val="000000" w:themeColor="text1"/>
+        </w:rPr>
+      </w:pPr>
+      <w:r>
+        <w:rPr>
+          <w:rFonts w:asciiTheme="majorHAnsi" w:hAnsiTheme="majorHAnsi" w:cstheme="majorHAnsi"/>
+          <w:color w:val="000000" w:themeColor="text1"/>
+        </w:rPr>
+        <w:t>Code in java program to meet project requirement</w:t>
+      </w:r>
+    </w:p>
+    <w:p>
+      <w:pPr>
+        <w:pStyle w:val="NormalWeb"/>
+        <w:numPr>
+          <w:ilvl w:val="0"/>
+          <w:numId w:val="5"/>
+        </w:numPr>
+        <w:shd w:val="clear" w:color="auto" w:fill="FFFFFF"/>
+        <w:spacing w:before="0" w:beforeAutospacing="0" w:after="150" w:afterAutospacing="0"/>
+        <w:jc w:val="both"/>
+        <w:rPr>
+          <w:rFonts w:asciiTheme="majorHAnsi" w:hAnsiTheme="majorHAnsi" w:cstheme="majorHAnsi"/>
+          <w:color w:val="000000" w:themeColor="text1"/>
+        </w:rPr>
+      </w:pPr>
+      <w:r>
+        <w:rPr>
+          <w:rFonts w:asciiTheme="majorHAnsi" w:hAnsiTheme="majorHAnsi" w:cstheme="majorHAnsi"/>
+          <w:color w:val="000000" w:themeColor="text1"/>
+        </w:rPr>
+        <w:t>Testing java program to run Project Successfully without any error</w:t>
+      </w:r>
+    </w:p>
+    <w:p>
+      <w:pPr>
+        <w:pStyle w:val="NormalWeb"/>
+        <w:numPr>
+          <w:ilvl w:val="0"/>
+          <w:numId w:val="5"/>
+        </w:numPr>
+        <w:shd w:val="clear" w:color="auto" w:fill="FFFFFF"/>
+        <w:spacing w:before="0" w:beforeAutospacing="0" w:after="150" w:afterAutospacing="0"/>
+        <w:jc w:val="both"/>
+        <w:rPr>
+          <w:rFonts w:asciiTheme="minorHAnsi" w:hAnsiTheme="minorHAnsi" w:cstheme="minorHAnsi"/>
+          <w:b/>
+          <w:bCs/>
+          <w:color w:val="000000" w:themeColor="text1"/>
+        </w:rPr>
+      </w:pPr>
+      <w:r>
+        <w:rPr>
+          <w:rFonts w:asciiTheme="majorHAnsi" w:hAnsiTheme="majorHAnsi" w:cstheme="majorHAnsi"/>
+          <w:color w:val="000000" w:themeColor="text1"/>
+        </w:rPr>
+        <w:t>Push Code to GitHub</w:t>
+      </w:r>
+      <w:r>
+        <w:rPr>
+          <w:rFonts w:asciiTheme="minorHAnsi" w:hAnsiTheme="minorHAnsi" w:cstheme="minorHAnsi"/>
+          <w:b/>
+          <w:bCs/>
+          <w:color w:val="000000" w:themeColor="text1"/>
+        </w:rPr>
+        <w:t>.</w:t>
+      </w:r>
+    </w:p>
+    <w:p>
+      <w:pPr>
+        <w:jc w:val="both"/>
       </w:pPr>
     </w:p>
     <w:p>
       <w:pPr>
         <w:pStyle w:val="Heading1"/>
+        <w:jc w:val="both"/>
         <w:rPr>
           <w:rFonts w:cstheme="majorHAnsi"/>
           <w:shd w:val="clear" w:color="auto" w:fill="FFFFFF"/>
@@ -361,6 +705,7 @@
     </w:p>
     <w:p>
       <w:pPr>
+        <w:jc w:val="both"/>
         <w:rPr>
           <w:rFonts w:asciiTheme="majorHAnsi" w:hAnsiTheme="majorHAnsi" w:cstheme="majorHAnsi"/>
         </w:rPr>
@@ -374,6 +719,7 @@
         </w:numPr>
         <w:shd w:val="clear" w:color="auto" w:fill="FFFFFF"/>
         <w:spacing w:before="100" w:beforeAutospacing="1" w:after="100" w:afterAutospacing="1" w:line="240" w:lineRule="auto"/>
+        <w:jc w:val="both"/>
         <w:rPr>
           <w:rFonts w:asciiTheme="majorHAnsi" w:eastAsia="Times New Roman" w:hAnsiTheme="majorHAnsi" w:cstheme="majorHAnsi"/>
           <w:sz w:val="18"/>
@@ -397,6 +743,7 @@
         </w:numPr>
         <w:shd w:val="clear" w:color="auto" w:fill="FFFFFF"/>
         <w:spacing w:before="60" w:after="100" w:afterAutospacing="1" w:line="240" w:lineRule="auto"/>
+        <w:jc w:val="both"/>
         <w:rPr>
           <w:rFonts w:asciiTheme="majorHAnsi" w:eastAsia="Times New Roman" w:hAnsiTheme="majorHAnsi" w:cstheme="majorHAnsi"/>
           <w:sz w:val="18"/>
@@ -420,6 +767,7 @@
         </w:numPr>
         <w:shd w:val="clear" w:color="auto" w:fill="FFFFFF"/>
         <w:spacing w:before="60" w:after="100" w:afterAutospacing="1" w:line="240" w:lineRule="auto"/>
+        <w:jc w:val="both"/>
         <w:rPr>
           <w:rFonts w:asciiTheme="majorHAnsi" w:eastAsia="Times New Roman" w:hAnsiTheme="majorHAnsi" w:cstheme="majorHAnsi"/>
           <w:sz w:val="18"/>
@@ -443,6 +791,7 @@
         </w:numPr>
         <w:shd w:val="clear" w:color="auto" w:fill="FFFFFF"/>
         <w:spacing w:before="60" w:after="100" w:afterAutospacing="1" w:line="240" w:lineRule="auto"/>
+        <w:jc w:val="both"/>
         <w:rPr>
           <w:rFonts w:asciiTheme="majorHAnsi" w:eastAsia="Times New Roman" w:hAnsiTheme="majorHAnsi" w:cstheme="majorHAnsi"/>
           <w:sz w:val="18"/>
@@ -466,6 +815,7 @@
         </w:numPr>
         <w:shd w:val="clear" w:color="auto" w:fill="FFFFFF"/>
         <w:spacing w:before="60" w:after="100" w:afterAutospacing="1" w:line="240" w:lineRule="auto"/>
+        <w:jc w:val="both"/>
         <w:rPr>
           <w:rFonts w:asciiTheme="majorHAnsi" w:eastAsia="Times New Roman" w:hAnsiTheme="majorHAnsi" w:cstheme="majorHAnsi"/>
           <w:sz w:val="18"/>
@@ -489,6 +839,7 @@
         </w:numPr>
         <w:shd w:val="clear" w:color="auto" w:fill="FFFFFF"/>
         <w:spacing w:before="60" w:after="100" w:afterAutospacing="1" w:line="240" w:lineRule="auto"/>
+        <w:jc w:val="both"/>
         <w:rPr>
           <w:rFonts w:asciiTheme="majorHAnsi" w:eastAsia="Times New Roman" w:hAnsiTheme="majorHAnsi" w:cstheme="majorHAnsi"/>
           <w:sz w:val="18"/>
@@ -512,6 +863,7 @@
         </w:numPr>
         <w:shd w:val="clear" w:color="auto" w:fill="FFFFFF"/>
         <w:spacing w:before="60" w:after="100" w:afterAutospacing="1" w:line="240" w:lineRule="auto"/>
+        <w:jc w:val="both"/>
         <w:rPr>
           <w:rFonts w:asciiTheme="majorHAnsi" w:eastAsia="Times New Roman" w:hAnsiTheme="majorHAnsi" w:cstheme="majorHAnsi"/>
           <w:sz w:val="18"/>
@@ -535,6 +887,7 @@
         </w:numPr>
         <w:shd w:val="clear" w:color="auto" w:fill="FFFFFF"/>
         <w:spacing w:before="60" w:after="100" w:afterAutospacing="1" w:line="240" w:lineRule="auto"/>
+        <w:jc w:val="both"/>
         <w:rPr>
           <w:rFonts w:asciiTheme="majorHAnsi" w:eastAsia="Times New Roman" w:hAnsiTheme="majorHAnsi" w:cstheme="majorHAnsi"/>
           <w:sz w:val="18"/>
@@ -558,6 +911,7 @@
         </w:numPr>
         <w:shd w:val="clear" w:color="auto" w:fill="FFFFFF"/>
         <w:spacing w:before="60" w:after="100" w:afterAutospacing="1" w:line="240" w:lineRule="auto"/>
+        <w:jc w:val="both"/>
         <w:rPr>
           <w:rFonts w:asciiTheme="majorHAnsi" w:eastAsia="Times New Roman" w:hAnsiTheme="majorHAnsi" w:cstheme="majorHAnsi"/>
           <w:sz w:val="18"/>
@@ -581,6 +935,7 @@
         </w:numPr>
         <w:shd w:val="clear" w:color="auto" w:fill="FFFFFF"/>
         <w:spacing w:before="60" w:after="100" w:afterAutospacing="1" w:line="240" w:lineRule="auto"/>
+        <w:jc w:val="both"/>
         <w:rPr>
           <w:rFonts w:asciiTheme="majorHAnsi" w:eastAsia="Times New Roman" w:hAnsiTheme="majorHAnsi" w:cstheme="majorHAnsi"/>
           <w:sz w:val="18"/>
@@ -604,6 +959,7 @@
         </w:numPr>
         <w:shd w:val="clear" w:color="auto" w:fill="FFFFFF"/>
         <w:spacing w:before="60" w:after="100" w:afterAutospacing="1" w:line="240" w:lineRule="auto"/>
+        <w:jc w:val="both"/>
         <w:rPr>
           <w:rFonts w:asciiTheme="majorHAnsi" w:eastAsia="Times New Roman" w:hAnsiTheme="majorHAnsi" w:cstheme="majorHAnsi"/>
           <w:sz w:val="18"/>
@@ -627,6 +983,7 @@
         </w:numPr>
         <w:shd w:val="clear" w:color="auto" w:fill="FFFFFF"/>
         <w:spacing w:before="60" w:after="100" w:afterAutospacing="1" w:line="240" w:lineRule="auto"/>
+        <w:jc w:val="both"/>
         <w:rPr>
           <w:rFonts w:asciiTheme="majorHAnsi" w:eastAsia="Times New Roman" w:hAnsiTheme="majorHAnsi" w:cstheme="majorHAnsi"/>
           <w:sz w:val="18"/>
@@ -660,6 +1017,7 @@
         </w:numPr>
         <w:shd w:val="clear" w:color="auto" w:fill="FFFFFF"/>
         <w:spacing w:before="60" w:after="100" w:afterAutospacing="1" w:line="240" w:lineRule="auto"/>
+        <w:jc w:val="both"/>
         <w:rPr>
           <w:rFonts w:asciiTheme="majorHAnsi" w:eastAsia="Times New Roman" w:hAnsiTheme="majorHAnsi" w:cstheme="majorHAnsi"/>
           <w:sz w:val="18"/>
@@ -679,6 +1037,7 @@
       <w:pPr>
         <w:shd w:val="clear" w:color="auto" w:fill="FFFFFF"/>
         <w:spacing w:before="60" w:after="100" w:afterAutospacing="1" w:line="240" w:lineRule="auto"/>
+        <w:jc w:val="both"/>
         <w:rPr>
           <w:rFonts w:asciiTheme="majorHAnsi" w:eastAsia="Times New Roman" w:hAnsiTheme="majorHAnsi" w:cstheme="majorHAnsi"/>
           <w:sz w:val="18"/>
@@ -689,6 +1048,7 @@
     <w:p>
       <w:pPr>
         <w:pStyle w:val="Heading1"/>
+        <w:jc w:val="both"/>
         <w:rPr>
           <w:rFonts w:eastAsia="Times New Roman" w:cstheme="majorHAnsi"/>
         </w:rPr>
@@ -702,19 +1062,22 @@
     </w:p>
     <w:p>
       <w:pPr>
-        <w:rPr>
-          <w:rFonts w:asciiTheme="majorHAnsi" w:hAnsiTheme="majorHAnsi" w:cstheme="majorHAnsi"/>
-        </w:rPr>
-      </w:pPr>
-    </w:p>
-    <w:p>
-      <w:pPr>
-        <w:numPr>
-          <w:ilvl w:val="0"/>
-          <w:numId w:val="4"/>
+        <w:jc w:val="both"/>
+        <w:rPr>
+          <w:rFonts w:asciiTheme="majorHAnsi" w:hAnsiTheme="majorHAnsi" w:cstheme="majorHAnsi"/>
+        </w:rPr>
+      </w:pPr>
+    </w:p>
+    <w:p>
+      <w:pPr>
+        <w:pStyle w:val="ListParagraph"/>
+        <w:numPr>
+          <w:ilvl w:val="0"/>
+          <w:numId w:val="6"/>
         </w:numPr>
         <w:shd w:val="clear" w:color="auto" w:fill="FFFFFF"/>
         <w:spacing w:before="100" w:beforeAutospacing="1" w:after="100" w:afterAutospacing="1" w:line="240" w:lineRule="auto"/>
+        <w:jc w:val="both"/>
         <w:rPr>
           <w:rFonts w:asciiTheme="majorHAnsi" w:eastAsia="Times New Roman" w:hAnsiTheme="majorHAnsi" w:cstheme="majorHAnsi"/>
           <w:color w:val="24292F"/>
@@ -734,12 +1097,14 @@
     </w:p>
     <w:p>
       <w:pPr>
-        <w:numPr>
-          <w:ilvl w:val="0"/>
-          <w:numId w:val="4"/>
+        <w:pStyle w:val="ListParagraph"/>
+        <w:numPr>
+          <w:ilvl w:val="0"/>
+          <w:numId w:val="6"/>
         </w:numPr>
         <w:shd w:val="clear" w:color="auto" w:fill="FFFFFF"/>
         <w:spacing w:before="60" w:after="100" w:afterAutospacing="1" w:line="240" w:lineRule="auto"/>
+        <w:jc w:val="both"/>
         <w:rPr>
           <w:rFonts w:asciiTheme="majorHAnsi" w:eastAsia="Times New Roman" w:hAnsiTheme="majorHAnsi" w:cstheme="majorHAnsi"/>
           <w:color w:val="24292F"/>
@@ -777,12 +1142,14 @@
     </w:p>
     <w:p>
       <w:pPr>
-        <w:numPr>
-          <w:ilvl w:val="0"/>
-          <w:numId w:val="4"/>
+        <w:pStyle w:val="ListParagraph"/>
+        <w:numPr>
+          <w:ilvl w:val="0"/>
+          <w:numId w:val="6"/>
         </w:numPr>
         <w:shd w:val="clear" w:color="auto" w:fill="FFFFFF"/>
         <w:spacing w:before="60" w:after="100" w:afterAutospacing="1" w:line="240" w:lineRule="auto"/>
+        <w:jc w:val="both"/>
         <w:rPr>
           <w:rFonts w:asciiTheme="majorHAnsi" w:eastAsia="Times New Roman" w:hAnsiTheme="majorHAnsi" w:cstheme="majorHAnsi"/>
           <w:color w:val="24292F"/>
@@ -802,33 +1169,171 @@
     </w:p>
     <w:p>
       <w:pPr>
-        <w:rPr>
-          <w:rFonts w:asciiTheme="majorHAnsi" w:hAnsiTheme="majorHAnsi" w:cstheme="majorHAnsi"/>
-        </w:rPr>
-      </w:pPr>
-    </w:p>
-    <w:p>
-      <w:pPr>
-        <w:rPr>
-          <w:rFonts w:asciiTheme="majorHAnsi" w:hAnsiTheme="majorHAnsi" w:cstheme="majorHAnsi"/>
-          <w:sz w:val="18"/>
-          <w:szCs w:val="18"/>
-        </w:rPr>
-      </w:pPr>
-    </w:p>
-    <w:p>
-      <w:pPr>
-        <w:rPr>
-          <w:rFonts w:asciiTheme="majorHAnsi" w:hAnsiTheme="majorHAnsi" w:cstheme="majorHAnsi"/>
-        </w:rPr>
-      </w:pPr>
-    </w:p>
-    <w:p>
-      <w:pPr>
-        <w:rPr>
-          <w:rFonts w:asciiTheme="majorHAnsi" w:hAnsiTheme="majorHAnsi" w:cstheme="majorHAnsi"/>
-        </w:rPr>
-      </w:pPr>
+        <w:pStyle w:val="NormalWeb"/>
+        <w:numPr>
+          <w:ilvl w:val="0"/>
+          <w:numId w:val="6"/>
+        </w:numPr>
+        <w:shd w:val="clear" w:color="auto" w:fill="FFFFFF"/>
+        <w:spacing w:before="0" w:beforeAutospacing="0" w:after="240" w:afterAutospacing="0"/>
+        <w:jc w:val="both"/>
+        <w:rPr>
+          <w:rFonts w:asciiTheme="majorHAnsi" w:hAnsiTheme="majorHAnsi" w:cstheme="majorHAnsi"/>
+          <w:color w:val="24292F"/>
+        </w:rPr>
+      </w:pPr>
+      <w:r>
+        <w:rPr>
+          <w:rFonts w:asciiTheme="majorHAnsi" w:hAnsiTheme="majorHAnsi" w:cstheme="majorHAnsi"/>
+          <w:color w:val="24292F"/>
+        </w:rPr>
+        <w:t>Object-Oriented: used to create and model objects for users and their credentials.</w:t>
+      </w:r>
+    </w:p>
+    <w:p>
+      <w:pPr>
+        <w:pStyle w:val="NormalWeb"/>
+        <w:numPr>
+          <w:ilvl w:val="0"/>
+          <w:numId w:val="6"/>
+        </w:numPr>
+        <w:shd w:val="clear" w:color="auto" w:fill="FFFFFF"/>
+        <w:spacing w:before="0" w:beforeAutospacing="0" w:after="240" w:afterAutospacing="0"/>
+        <w:jc w:val="both"/>
+        <w:rPr>
+          <w:rFonts w:asciiTheme="majorHAnsi" w:hAnsiTheme="majorHAnsi" w:cstheme="majorHAnsi"/>
+          <w:color w:val="24292F"/>
+        </w:rPr>
+      </w:pPr>
+      <w:r>
+        <w:rPr>
+          <w:rFonts w:asciiTheme="majorHAnsi" w:hAnsiTheme="majorHAnsi" w:cstheme="majorHAnsi"/>
+          <w:color w:val="24292F"/>
+        </w:rPr>
+        <w:t>Databases: used to store and retrieve data.</w:t>
+      </w:r>
+    </w:p>
+    <w:p>
+      <w:pPr>
+        <w:pStyle w:val="NormalWeb"/>
+        <w:numPr>
+          <w:ilvl w:val="0"/>
+          <w:numId w:val="6"/>
+        </w:numPr>
+        <w:shd w:val="clear" w:color="auto" w:fill="FFFFFF"/>
+        <w:spacing w:before="0" w:beforeAutospacing="0" w:after="240" w:afterAutospacing="0"/>
+        <w:jc w:val="both"/>
+        <w:rPr>
+          <w:rFonts w:ascii="Segoe UI" w:hAnsi="Segoe UI" w:cs="Segoe UI"/>
+          <w:color w:val="24292F"/>
+        </w:rPr>
+      </w:pPr>
+      <w:r>
+        <w:rPr>
+          <w:rFonts w:asciiTheme="majorHAnsi" w:hAnsiTheme="majorHAnsi" w:cstheme="majorHAnsi"/>
+          <w:color w:val="24292F"/>
+        </w:rPr>
+        <w:t>Data Sources: used to define a set of properties required to identify and access the database</w:t>
+      </w:r>
+      <w:r>
+        <w:rPr>
+          <w:rFonts w:ascii="Segoe UI" w:hAnsi="Segoe UI" w:cs="Segoe UI"/>
+          <w:color w:val="24292F"/>
+        </w:rPr>
+        <w:t>.</w:t>
+      </w:r>
+    </w:p>
+    <w:p>
+      <w:pPr>
+        <w:jc w:val="both"/>
+        <w:rPr>
+          <w:rFonts w:ascii="Segoe UI" w:eastAsia="Times New Roman" w:hAnsi="Segoe UI" w:cs="Segoe UI"/>
+          <w:color w:val="24292F"/>
+          <w:sz w:val="24"/>
+          <w:szCs w:val="24"/>
+        </w:rPr>
+      </w:pPr>
+    </w:p>
+    <w:p>
+      <w:pPr>
+        <w:pStyle w:val="Heading1"/>
+        <w:jc w:val="both"/>
+      </w:pPr>
+      <w:r>
+        <w:lastRenderedPageBreak/>
+        <w:t>GitHub Link</w:t>
+      </w:r>
+    </w:p>
+    <w:p>
+      <w:pPr>
+        <w:jc w:val="both"/>
+      </w:pPr>
+    </w:p>
+    <w:p>
+      <w:pPr>
+        <w:jc w:val="both"/>
+      </w:pPr>
+      <w:hyperlink r:id="rId5" w:history="1">
+        <w:r>
+          <w:rPr>
+            <w:rStyle w:val="Hyperlink"/>
+          </w:rPr>
+          <w:t>https://github.com/ydvhimanshu/Learner-s-Academy-Project</w:t>
+        </w:r>
+      </w:hyperlink>
+    </w:p>
+    <w:p>
+      <w:pPr>
+        <w:jc w:val="both"/>
+      </w:pPr>
+    </w:p>
+    <w:p>
+      <w:pPr>
+        <w:pStyle w:val="Heading1"/>
+        <w:jc w:val="both"/>
+      </w:pPr>
+      <w:r>
+        <w:t>Conclusion</w:t>
+      </w:r>
+    </w:p>
+    <w:p>
+      <w:pPr>
+        <w:jc w:val="both"/>
+      </w:pPr>
+    </w:p>
+    <w:p>
+      <w:pPr>
+        <w:jc w:val="both"/>
+        <w:rPr>
+          <w:rFonts w:asciiTheme="majorHAnsi" w:hAnsiTheme="majorHAnsi" w:cstheme="majorHAnsi"/>
+        </w:rPr>
+      </w:pPr>
+      <w:r>
+        <w:rPr>
+          <w:rFonts w:asciiTheme="majorHAnsi" w:hAnsiTheme="majorHAnsi" w:cstheme="majorHAnsi"/>
+          <w:color w:val="24292F"/>
+          <w:shd w:val="clear" w:color="auto" w:fill="FFFFFF"/>
+        </w:rPr>
+        <w:t xml:space="preserve">This project aims to design and develop a backend administrative portal for the Learner’s Academy using Java EE technologies. I developed it as a project of phase 2 for the Become a back-end expert course. The goal of this project is to apply servlet, </w:t>
+      </w:r>
+      <w:proofErr w:type="spellStart"/>
+      <w:r>
+        <w:rPr>
+          <w:rFonts w:asciiTheme="majorHAnsi" w:hAnsiTheme="majorHAnsi" w:cstheme="majorHAnsi"/>
+          <w:color w:val="24292F"/>
+          <w:shd w:val="clear" w:color="auto" w:fill="FFFFFF"/>
+        </w:rPr>
+        <w:t>jsp</w:t>
+      </w:r>
+      <w:proofErr w:type="spellEnd"/>
+      <w:r>
+        <w:rPr>
+          <w:rFonts w:asciiTheme="majorHAnsi" w:hAnsiTheme="majorHAnsi" w:cstheme="majorHAnsi"/>
+          <w:color w:val="24292F"/>
+          <w:shd w:val="clear" w:color="auto" w:fill="FFFFFF"/>
+        </w:rPr>
+        <w:t xml:space="preserve"> and JDBC concepts.</w:t>
+      </w:r>
     </w:p>
     <w:sectPr>
       <w:pgSz w:w="12240" w:h="15840"/>
@@ -959,6 +1464,119 @@
     </w:lvl>
   </w:abstractNum>
   <w:abstractNum w:abstractNumId="1" w15:restartNumberingAfterBreak="0">
+    <w:nsid w:val="1D0F0658"/>
+    <w:multiLevelType w:val="hybridMultilevel"/>
+    <w:tmpl w:val="3A843E68"/>
+    <w:lvl w:ilvl="0" w:tplc="04090001">
+      <w:start w:val="1"/>
+      <w:numFmt w:val="bullet"/>
+      <w:lvlText w:val=""/>
+      <w:lvlJc w:val="left"/>
+      <w:pPr>
+        <w:ind w:left="720" w:hanging="360"/>
+      </w:pPr>
+      <w:rPr>
+        <w:rFonts w:ascii="Symbol" w:hAnsi="Symbol" w:hint="default"/>
+      </w:rPr>
+    </w:lvl>
+    <w:lvl w:ilvl="1" w:tplc="04090003" w:tentative="1">
+      <w:start w:val="1"/>
+      <w:numFmt w:val="bullet"/>
+      <w:lvlText w:val="o"/>
+      <w:lvlJc w:val="left"/>
+      <w:pPr>
+        <w:ind w:left="1440" w:hanging="360"/>
+      </w:pPr>
+      <w:rPr>
+        <w:rFonts w:ascii="Courier New" w:hAnsi="Courier New" w:cs="Courier New" w:hint="default"/>
+      </w:rPr>
+    </w:lvl>
+    <w:lvl w:ilvl="2" w:tplc="04090005" w:tentative="1">
+      <w:start w:val="1"/>
+      <w:numFmt w:val="bullet"/>
+      <w:lvlText w:val=""/>
+      <w:lvlJc w:val="left"/>
+      <w:pPr>
+        <w:ind w:left="2160" w:hanging="360"/>
+      </w:pPr>
+      <w:rPr>
+        <w:rFonts w:ascii="Wingdings" w:hAnsi="Wingdings" w:hint="default"/>
+      </w:rPr>
+    </w:lvl>
+    <w:lvl w:ilvl="3" w:tplc="04090001" w:tentative="1">
+      <w:start w:val="1"/>
+      <w:numFmt w:val="bullet"/>
+      <w:lvlText w:val=""/>
+      <w:lvlJc w:val="left"/>
+      <w:pPr>
+        <w:ind w:left="2880" w:hanging="360"/>
+      </w:pPr>
+      <w:rPr>
+        <w:rFonts w:ascii="Symbol" w:hAnsi="Symbol" w:hint="default"/>
+      </w:rPr>
+    </w:lvl>
+    <w:lvl w:ilvl="4" w:tplc="04090003" w:tentative="1">
+      <w:start w:val="1"/>
+      <w:numFmt w:val="bullet"/>
+      <w:lvlText w:val="o"/>
+      <w:lvlJc w:val="left"/>
+      <w:pPr>
+        <w:ind w:left="3600" w:hanging="360"/>
+      </w:pPr>
+      <w:rPr>
+        <w:rFonts w:ascii="Courier New" w:hAnsi="Courier New" w:cs="Courier New" w:hint="default"/>
+      </w:rPr>
+    </w:lvl>
+    <w:lvl w:ilvl="5" w:tplc="04090005" w:tentative="1">
+      <w:start w:val="1"/>
+      <w:numFmt w:val="bullet"/>
+      <w:lvlText w:val=""/>
+      <w:lvlJc w:val="left"/>
+      <w:pPr>
+        <w:ind w:left="4320" w:hanging="360"/>
+      </w:pPr>
+      <w:rPr>
+        <w:rFonts w:ascii="Wingdings" w:hAnsi="Wingdings" w:hint="default"/>
+      </w:rPr>
+    </w:lvl>
+    <w:lvl w:ilvl="6" w:tplc="04090001" w:tentative="1">
+      <w:start w:val="1"/>
+      <w:numFmt w:val="bullet"/>
+      <w:lvlText w:val=""/>
+      <w:lvlJc w:val="left"/>
+      <w:pPr>
+        <w:ind w:left="5040" w:hanging="360"/>
+      </w:pPr>
+      <w:rPr>
+        <w:rFonts w:ascii="Symbol" w:hAnsi="Symbol" w:hint="default"/>
+      </w:rPr>
+    </w:lvl>
+    <w:lvl w:ilvl="7" w:tplc="04090003" w:tentative="1">
+      <w:start w:val="1"/>
+      <w:numFmt w:val="bullet"/>
+      <w:lvlText w:val="o"/>
+      <w:lvlJc w:val="left"/>
+      <w:pPr>
+        <w:ind w:left="5760" w:hanging="360"/>
+      </w:pPr>
+      <w:rPr>
+        <w:rFonts w:ascii="Courier New" w:hAnsi="Courier New" w:cs="Courier New" w:hint="default"/>
+      </w:rPr>
+    </w:lvl>
+    <w:lvl w:ilvl="8" w:tplc="04090005" w:tentative="1">
+      <w:start w:val="1"/>
+      <w:numFmt w:val="bullet"/>
+      <w:lvlText w:val=""/>
+      <w:lvlJc w:val="left"/>
+      <w:pPr>
+        <w:ind w:left="6480" w:hanging="360"/>
+      </w:pPr>
+      <w:rPr>
+        <w:rFonts w:ascii="Wingdings" w:hAnsi="Wingdings" w:hint="default"/>
+      </w:rPr>
+    </w:lvl>
+  </w:abstractNum>
+  <w:abstractNum w:abstractNumId="2" w15:restartNumberingAfterBreak="0">
     <w:nsid w:val="1EED1FBE"/>
     <w:multiLevelType w:val="multilevel"/>
     <w:tmpl w:val="F0101CC4"/>
@@ -1107,7 +1725,236 @@
       </w:rPr>
     </w:lvl>
   </w:abstractNum>
-  <w:abstractNum w:abstractNumId="2" w15:restartNumberingAfterBreak="0">
+  <w:abstractNum w:abstractNumId="3" w15:restartNumberingAfterBreak="0">
+    <w:nsid w:val="5C964272"/>
+    <w:multiLevelType w:val="multilevel"/>
+    <w:tmpl w:val="083C658E"/>
+    <w:lvl w:ilvl="0">
+      <w:start w:val="1"/>
+      <w:numFmt w:val="bullet"/>
+      <w:lvlText w:val=""/>
+      <w:lvlJc w:val="left"/>
+      <w:pPr>
+        <w:tabs>
+          <w:tab w:val="num" w:pos="720"/>
+        </w:tabs>
+        <w:ind w:left="720" w:hanging="360"/>
+      </w:pPr>
+      <w:rPr>
+        <w:rFonts w:ascii="Symbol" w:hAnsi="Symbol" w:hint="default"/>
+      </w:rPr>
+    </w:lvl>
+    <w:lvl w:ilvl="1" w:tentative="1">
+      <w:start w:val="1"/>
+      <w:numFmt w:val="decimal"/>
+      <w:lvlText w:val="%2."/>
+      <w:lvlJc w:val="left"/>
+      <w:pPr>
+        <w:tabs>
+          <w:tab w:val="num" w:pos="1440"/>
+        </w:tabs>
+        <w:ind w:left="1440" w:hanging="360"/>
+      </w:pPr>
+    </w:lvl>
+    <w:lvl w:ilvl="2" w:tentative="1">
+      <w:start w:val="1"/>
+      <w:numFmt w:val="decimal"/>
+      <w:lvlText w:val="%3."/>
+      <w:lvlJc w:val="left"/>
+      <w:pPr>
+        <w:tabs>
+          <w:tab w:val="num" w:pos="2160"/>
+        </w:tabs>
+        <w:ind w:left="2160" w:hanging="360"/>
+      </w:pPr>
+    </w:lvl>
+    <w:lvl w:ilvl="3" w:tentative="1">
+      <w:start w:val="1"/>
+      <w:numFmt w:val="decimal"/>
+      <w:lvlText w:val="%4."/>
+      <w:lvlJc w:val="left"/>
+      <w:pPr>
+        <w:tabs>
+          <w:tab w:val="num" w:pos="2880"/>
+        </w:tabs>
+        <w:ind w:left="2880" w:hanging="360"/>
+      </w:pPr>
+    </w:lvl>
+    <w:lvl w:ilvl="4" w:tentative="1">
+      <w:start w:val="1"/>
+      <w:numFmt w:val="decimal"/>
+      <w:lvlText w:val="%5."/>
+      <w:lvlJc w:val="left"/>
+      <w:pPr>
+        <w:tabs>
+          <w:tab w:val="num" w:pos="3600"/>
+        </w:tabs>
+        <w:ind w:left="3600" w:hanging="360"/>
+      </w:pPr>
+    </w:lvl>
+    <w:lvl w:ilvl="5" w:tentative="1">
+      <w:start w:val="1"/>
+      <w:numFmt w:val="decimal"/>
+      <w:lvlText w:val="%6."/>
+      <w:lvlJc w:val="left"/>
+      <w:pPr>
+        <w:tabs>
+          <w:tab w:val="num" w:pos="4320"/>
+        </w:tabs>
+        <w:ind w:left="4320" w:hanging="360"/>
+      </w:pPr>
+    </w:lvl>
+    <w:lvl w:ilvl="6" w:tentative="1">
+      <w:start w:val="1"/>
+      <w:numFmt w:val="decimal"/>
+      <w:lvlText w:val="%7."/>
+      <w:lvlJc w:val="left"/>
+      <w:pPr>
+        <w:tabs>
+          <w:tab w:val="num" w:pos="5040"/>
+        </w:tabs>
+        <w:ind w:left="5040" w:hanging="360"/>
+      </w:pPr>
+    </w:lvl>
+    <w:lvl w:ilvl="7" w:tentative="1">
+      <w:start w:val="1"/>
+      <w:numFmt w:val="decimal"/>
+      <w:lvlText w:val="%8."/>
+      <w:lvlJc w:val="left"/>
+      <w:pPr>
+        <w:tabs>
+          <w:tab w:val="num" w:pos="5760"/>
+        </w:tabs>
+        <w:ind w:left="5760" w:hanging="360"/>
+      </w:pPr>
+    </w:lvl>
+    <w:lvl w:ilvl="8" w:tentative="1">
+      <w:start w:val="1"/>
+      <w:numFmt w:val="decimal"/>
+      <w:lvlText w:val="%9."/>
+      <w:lvlJc w:val="left"/>
+      <w:pPr>
+        <w:tabs>
+          <w:tab w:val="num" w:pos="6480"/>
+        </w:tabs>
+        <w:ind w:left="6480" w:hanging="360"/>
+      </w:pPr>
+    </w:lvl>
+  </w:abstractNum>
+  <w:abstractNum w:abstractNumId="4" w15:restartNumberingAfterBreak="0">
+    <w:nsid w:val="65605CB2"/>
+    <w:multiLevelType w:val="multilevel"/>
+    <w:tmpl w:val="CA4EBD88"/>
+    <w:lvl w:ilvl="0">
+      <w:start w:val="1"/>
+      <w:numFmt w:val="decimal"/>
+      <w:lvlText w:val="%1."/>
+      <w:lvlJc w:val="left"/>
+      <w:pPr>
+        <w:tabs>
+          <w:tab w:val="num" w:pos="720"/>
+        </w:tabs>
+        <w:ind w:left="720" w:hanging="360"/>
+      </w:pPr>
+    </w:lvl>
+    <w:lvl w:ilvl="1" w:tentative="1">
+      <w:start w:val="1"/>
+      <w:numFmt w:val="decimal"/>
+      <w:lvlText w:val="%2."/>
+      <w:lvlJc w:val="left"/>
+      <w:pPr>
+        <w:tabs>
+          <w:tab w:val="num" w:pos="1440"/>
+        </w:tabs>
+        <w:ind w:left="1440" w:hanging="360"/>
+      </w:pPr>
+    </w:lvl>
+    <w:lvl w:ilvl="2" w:tentative="1">
+      <w:start w:val="1"/>
+      <w:numFmt w:val="decimal"/>
+      <w:lvlText w:val="%3."/>
+      <w:lvlJc w:val="left"/>
+      <w:pPr>
+        <w:tabs>
+          <w:tab w:val="num" w:pos="2160"/>
+        </w:tabs>
+        <w:ind w:left="2160" w:hanging="360"/>
+      </w:pPr>
+    </w:lvl>
+    <w:lvl w:ilvl="3" w:tentative="1">
+      <w:start w:val="1"/>
+      <w:numFmt w:val="decimal"/>
+      <w:lvlText w:val="%4."/>
+      <w:lvlJc w:val="left"/>
+      <w:pPr>
+        <w:tabs>
+          <w:tab w:val="num" w:pos="2880"/>
+        </w:tabs>
+        <w:ind w:left="2880" w:hanging="360"/>
+      </w:pPr>
+    </w:lvl>
+    <w:lvl w:ilvl="4" w:tentative="1">
+      <w:start w:val="1"/>
+      <w:numFmt w:val="decimal"/>
+      <w:lvlText w:val="%5."/>
+      <w:lvlJc w:val="left"/>
+      <w:pPr>
+        <w:tabs>
+          <w:tab w:val="num" w:pos="3600"/>
+        </w:tabs>
+        <w:ind w:left="3600" w:hanging="360"/>
+      </w:pPr>
+    </w:lvl>
+    <w:lvl w:ilvl="5" w:tentative="1">
+      <w:start w:val="1"/>
+      <w:numFmt w:val="decimal"/>
+      <w:lvlText w:val="%6."/>
+      <w:lvlJc w:val="left"/>
+      <w:pPr>
+        <w:tabs>
+          <w:tab w:val="num" w:pos="4320"/>
+        </w:tabs>
+        <w:ind w:left="4320" w:hanging="360"/>
+      </w:pPr>
+    </w:lvl>
+    <w:lvl w:ilvl="6" w:tentative="1">
+      <w:start w:val="1"/>
+      <w:numFmt w:val="decimal"/>
+      <w:lvlText w:val="%7."/>
+      <w:lvlJc w:val="left"/>
+      <w:pPr>
+        <w:tabs>
+          <w:tab w:val="num" w:pos="5040"/>
+        </w:tabs>
+        <w:ind w:left="5040" w:hanging="360"/>
+      </w:pPr>
+    </w:lvl>
+    <w:lvl w:ilvl="7" w:tentative="1">
+      <w:start w:val="1"/>
+      <w:numFmt w:val="decimal"/>
+      <w:lvlText w:val="%8."/>
+      <w:lvlJc w:val="left"/>
+      <w:pPr>
+        <w:tabs>
+          <w:tab w:val="num" w:pos="5760"/>
+        </w:tabs>
+        <w:ind w:left="5760" w:hanging="360"/>
+      </w:pPr>
+    </w:lvl>
+    <w:lvl w:ilvl="8" w:tentative="1">
+      <w:start w:val="1"/>
+      <w:numFmt w:val="decimal"/>
+      <w:lvlText w:val="%9."/>
+      <w:lvlJc w:val="left"/>
+      <w:pPr>
+        <w:tabs>
+          <w:tab w:val="num" w:pos="6480"/>
+        </w:tabs>
+        <w:ind w:left="6480" w:hanging="360"/>
+      </w:pPr>
+    </w:lvl>
+  </w:abstractNum>
+  <w:abstractNum w:abstractNumId="5" w15:restartNumberingAfterBreak="0">
     <w:nsid w:val="699673E5"/>
     <w:multiLevelType w:val="multilevel"/>
     <w:tmpl w:val="C0504218"/>
@@ -1220,7 +2067,7 @@
       </w:pPr>
     </w:lvl>
   </w:abstractNum>
-  <w:abstractNum w:abstractNumId="3" w15:restartNumberingAfterBreak="0">
+  <w:abstractNum w:abstractNumId="6" w15:restartNumberingAfterBreak="0">
     <w:nsid w:val="7C940714"/>
     <w:multiLevelType w:val="multilevel"/>
     <w:tmpl w:val="083C658E"/>
@@ -1337,16 +2184,25 @@
     </w:lvl>
   </w:abstractNum>
   <w:num w:numId="1" w16cid:durableId="1951890147">
-    <w:abstractNumId w:val="1"/>
+    <w:abstractNumId w:val="2"/>
   </w:num>
   <w:num w:numId="2" w16cid:durableId="85344621">
-    <w:abstractNumId w:val="2"/>
+    <w:abstractNumId w:val="5"/>
   </w:num>
   <w:num w:numId="3" w16cid:durableId="717780659">
-    <w:abstractNumId w:val="3"/>
+    <w:abstractNumId w:val="6"/>
   </w:num>
   <w:num w:numId="4" w16cid:durableId="1329939002">
     <w:abstractNumId w:val="0"/>
+  </w:num>
+  <w:num w:numId="5" w16cid:durableId="1712729216">
+    <w:abstractNumId w:val="1"/>
+  </w:num>
+  <w:num w:numId="6" w16cid:durableId="2027947240">
+    <w:abstractNumId w:val="3"/>
+  </w:num>
+  <w:num w:numId="7" w16cid:durableId="1062218907">
+    <w:abstractNumId w:val="4"/>
   </w:num>
 </w:numbering>
 </file>
@@ -1849,7 +2705,6 @@
     <w:name w:val="Normal (Web)"/>
     <w:basedOn w:val="Normal"/>
     <w:uiPriority w:val="99"/>
-    <w:semiHidden/>
     <w:unhideWhenUsed/>
     <w:rsid w:val="009F6A65"/>
     <w:pPr>
@@ -1916,6 +2771,40 @@
       <w:color w:val="5A5A5A" w:themeColor="text1" w:themeTint="A5"/>
       <w:spacing w:val="15"/>
     </w:rPr>
+  </w:style>
+  <w:style w:type="character" w:styleId="Hyperlink">
+    <w:name w:val="Hyperlink"/>
+    <w:basedOn w:val="DefaultParagraphFont"/>
+    <w:uiPriority w:val="99"/>
+    <w:unhideWhenUsed/>
+    <w:rsid w:val="00162A7B"/>
+    <w:rPr>
+      <w:color w:val="0563C1" w:themeColor="hyperlink"/>
+      <w:u w:val="single"/>
+    </w:rPr>
+  </w:style>
+  <w:style w:type="character" w:styleId="UnresolvedMention">
+    <w:name w:val="Unresolved Mention"/>
+    <w:basedOn w:val="DefaultParagraphFont"/>
+    <w:uiPriority w:val="99"/>
+    <w:semiHidden/>
+    <w:unhideWhenUsed/>
+    <w:rsid w:val="00162A7B"/>
+    <w:rPr>
+      <w:color w:val="605E5C"/>
+      <w:shd w:val="clear" w:color="auto" w:fill="E1DFDD"/>
+    </w:rPr>
+  </w:style>
+  <w:style w:type="paragraph" w:styleId="ListParagraph">
+    <w:name w:val="List Paragraph"/>
+    <w:basedOn w:val="Normal"/>
+    <w:uiPriority w:val="34"/>
+    <w:qFormat/>
+    <w:rsid w:val="00162A7B"/>
+    <w:pPr>
+      <w:ind w:left="720"/>
+      <w:contextualSpacing/>
+    </w:pPr>
   </w:style>
 </w:styles>
 </file>

</xml_diff>

<commit_message>
third commit on 24-10-2022
</commit_message>
<xml_diff>
--- a/FSD_Phase2_Proj/Document.docx
+++ b/FSD_Phase2_Proj/Document.docx
@@ -12,30 +12,13 @@
           <w:u w:val="single"/>
         </w:rPr>
       </w:pPr>
-      <w:proofErr w:type="gramStart"/>
       <w:r>
         <w:rPr>
           <w:rFonts w:cstheme="majorHAnsi"/>
           <w:u w:val="single"/>
         </w:rPr>
-        <w:t>Learner’s  Academy</w:t>
-      </w:r>
-      <w:proofErr w:type="gramEnd"/>
-      <w:r>
-        <w:rPr>
-          <w:rFonts w:cstheme="majorHAnsi"/>
-          <w:u w:val="single"/>
-        </w:rPr>
-        <w:t xml:space="preserve"> Project</w:t>
-      </w:r>
-    </w:p>
-    <w:p>
-      <w:pPr>
-        <w:jc w:val="both"/>
-        <w:rPr>
-          <w:rFonts w:asciiTheme="majorHAnsi" w:hAnsiTheme="majorHAnsi" w:cstheme="majorHAnsi"/>
-        </w:rPr>
-      </w:pPr>
+        <w:t>Learner’s  Academy Project</w:t>
+      </w:r>
     </w:p>
     <w:p>
       <w:pPr>
@@ -528,27 +511,7 @@
           <w:sz w:val="24"/>
           <w:szCs w:val="24"/>
         </w:rPr>
-        <w:t xml:space="preserve">Debug and </w:t>
-      </w:r>
-      <w:proofErr w:type="gramStart"/>
-      <w:r>
-        <w:rPr>
-          <w:rFonts w:ascii="Segoe UI" w:eastAsia="Times New Roman" w:hAnsi="Segoe UI" w:cs="Segoe UI"/>
-          <w:color w:val="24292F"/>
-          <w:sz w:val="24"/>
-          <w:szCs w:val="24"/>
-        </w:rPr>
-        <w:t>Test</w:t>
-      </w:r>
-      <w:proofErr w:type="gramEnd"/>
-      <w:r>
-        <w:rPr>
-          <w:rFonts w:ascii="Segoe UI" w:eastAsia="Times New Roman" w:hAnsi="Segoe UI" w:cs="Segoe UI"/>
-          <w:color w:val="24292F"/>
-          <w:sz w:val="24"/>
-          <w:szCs w:val="24"/>
-        </w:rPr>
-        <w:t xml:space="preserve"> the project.</w:t>
+        <w:t>Debug and Test the project.</w:t>
       </w:r>
     </w:p>
     <w:p>

</xml_diff>